<commit_message>
Rent billing feature advancement
</commit_message>
<xml_diff>
--- a/LeaseAgreement.docx
+++ b/LeaseAgreement.docx
@@ -53,6 +53,7 @@
           <w:text/>
         </w:sdtPr>
         <w:sdtContent>
+          <w:proofErr w:type="spellStart"/>
           <w:r>
             <w:rPr>
               <w:b/>
@@ -60,6 +61,7 @@
             </w:rPr>
             <w:t>LeaseNo</w:t>
           </w:r>
+          <w:proofErr w:type="spellEnd"/>
         </w:sdtContent>
       </w:sdt>
       <w:r>
@@ -102,6 +104,7 @@
           <w:text/>
         </w:sdtPr>
         <w:sdtContent>
+          <w:proofErr w:type="spellStart"/>
           <w:r>
             <w:rPr>
               <w:b/>
@@ -109,6 +112,7 @@
             </w:rPr>
             <w:t>PropertyNo</w:t>
           </w:r>
+          <w:proofErr w:type="spellEnd"/>
         </w:sdtContent>
       </w:sdt>
       <w:r>
@@ -118,6 +122,40 @@
         </w:rPr>
         <w:t>,</w:t>
       </w:r>
+      <w:r>
+        <w:rPr>
+          <w:b/>
+          <w:bCs/>
+        </w:rPr>
+        <w:t xml:space="preserve"> </w:t>
+      </w:r>
+      <w:sdt>
+        <w:sdtPr>
+          <w:rPr>
+            <w:b/>
+            <w:bCs/>
+          </w:rPr>
+          <w:id w:val="1225723259"/>
+          <w:placeholder>
+            <w:docPart w:val="DefaultPlaceholder_-1854013440"/>
+          </w:placeholder>
+          <w:dataBinding w:prefixMappings="xmlns:ns0='urn:microsoft-dynamics-nav/reports/Lease_Agreement_Report/50136/' " w:xpath="/ns0:NavWordReportXmlPart[1]/ns0:Lease[1]/ns0:PropertyName[1]" w:storeItemID="{5A257B34-FCF6-4013-AD53-DBA90E04CB34}"/>
+          <w:text/>
+          <w:alias w:val="#Nav: /Lease/PropertyName"/>
+          <w:tag w:val="#Nav: Lease_Agreement_Report/50136"/>
+        </w:sdtPr>
+        <w:sdtContent>
+          <w:proofErr w:type="spellStart"/>
+          <w:r>
+            <w:rPr>
+              <w:b/>
+              <w:bCs/>
+            </w:rPr>
+            <w:t>PropertyName</w:t>
+          </w:r>
+          <w:proofErr w:type="spellEnd"/>
+        </w:sdtContent>
+      </w:sdt>
       <w:r>
         <w:rPr>
           <w:b/>
@@ -151,6 +189,7 @@
           <w:text/>
         </w:sdtPr>
         <w:sdtContent>
+          <w:proofErr w:type="spellStart"/>
           <w:r>
             <w:rPr>
               <w:b/>
@@ -158,6 +197,7 @@
             </w:rPr>
             <w:t>UnitNo</w:t>
           </w:r>
+          <w:proofErr w:type="spellEnd"/>
         </w:sdtContent>
       </w:sdt>
     </w:p>
@@ -211,6 +251,7 @@
           <w:text/>
         </w:sdtPr>
         <w:sdtContent>
+          <w:proofErr w:type="spellStart"/>
           <w:r>
             <w:rPr>
               <w:b/>
@@ -218,6 +259,48 @@
             </w:rPr>
             <w:t>TenantNo</w:t>
           </w:r>
+          <w:proofErr w:type="spellEnd"/>
+        </w:sdtContent>
+      </w:sdt>
+      <w:r>
+        <w:rPr>
+          <w:b/>
+          <w:bCs/>
+        </w:rPr>
+        <w:t xml:space="preserve"> </w:t>
+      </w:r>
+      <w:r>
+        <w:rPr>
+          <w:b/>
+          <w:bCs/>
+        </w:rPr>
+        <w:t xml:space="preserve">, </w:t>
+      </w:r>
+      <w:sdt>
+        <w:sdtPr>
+          <w:rPr>
+            <w:b/>
+            <w:bCs/>
+          </w:rPr>
+          <w:id w:val="-221903649"/>
+          <w:placeholder>
+            <w:docPart w:val="DefaultPlaceholder_-1854013440"/>
+          </w:placeholder>
+          <w:dataBinding w:prefixMappings="xmlns:ns0='urn:microsoft-dynamics-nav/reports/Lease_Agreement_Report/50136/' " w:xpath="/ns0:NavWordReportXmlPart[1]/ns0:Lease[1]/ns0:Tenant_Name[1]" w:storeItemID="{5A257B34-FCF6-4013-AD53-DBA90E04CB34}"/>
+          <w:text/>
+          <w:alias w:val="#Nav: /Lease/Tenant_Name"/>
+          <w:tag w:val="#Nav: Lease_Agreement_Report/50136"/>
+        </w:sdtPr>
+        <w:sdtContent>
+          <w:proofErr w:type="spellStart"/>
+          <w:r>
+            <w:rPr>
+              <w:b/>
+              <w:bCs/>
+            </w:rPr>
+            <w:t>Tenant_Name</w:t>
+          </w:r>
+          <w:proofErr w:type="spellEnd"/>
         </w:sdtContent>
       </w:sdt>
       <w:r>
@@ -253,6 +336,7 @@
           <w:text/>
         </w:sdtPr>
         <w:sdtContent>
+          <w:proofErr w:type="spellStart"/>
           <w:r>
             <w:rPr>
               <w:b/>
@@ -260,8 +344,50 @@
             </w:rPr>
             <w:t>OwnerNo</w:t>
           </w:r>
+          <w:proofErr w:type="spellEnd"/>
         </w:sdtContent>
       </w:sdt>
+      <w:r>
+        <w:rPr>
+          <w:b/>
+          <w:bCs/>
+        </w:rPr>
+        <w:t xml:space="preserve">, </w:t>
+      </w:r>
+      <w:sdt>
+        <w:sdtPr>
+          <w:rPr>
+            <w:b/>
+            <w:bCs/>
+          </w:rPr>
+          <w:id w:val="-1346400567"/>
+          <w:placeholder>
+            <w:docPart w:val="DefaultPlaceholder_-1854013440"/>
+          </w:placeholder>
+          <w:dataBinding w:prefixMappings="xmlns:ns0='urn:microsoft-dynamics-nav/reports/Lease_Agreement_Report/50136/' " w:xpath="/ns0:NavWordReportXmlPart[1]/ns0:Lease[1]/ns0:Owner_Name[1]" w:storeItemID="{5A257B34-FCF6-4013-AD53-DBA90E04CB34}"/>
+          <w:text/>
+          <w:alias w:val="#Nav: /Lease/Owner_Name"/>
+          <w:tag w:val="#Nav: Lease_Agreement_Report/50136"/>
+        </w:sdtPr>
+        <w:sdtContent>
+          <w:proofErr w:type="spellStart"/>
+          <w:r>
+            <w:rPr>
+              <w:b/>
+              <w:bCs/>
+            </w:rPr>
+            <w:t>Owner_Name</w:t>
+          </w:r>
+          <w:proofErr w:type="spellEnd"/>
+        </w:sdtContent>
+      </w:sdt>
+      <w:r>
+        <w:rPr>
+          <w:b/>
+          <w:bCs/>
+        </w:rPr>
+        <w:t xml:space="preserve"> </w:t>
+      </w:r>
       <w:r>
         <w:rPr>
           <w:b/>
@@ -374,6 +500,7 @@
           <w:text/>
         </w:sdtPr>
         <w:sdtContent>
+          <w:proofErr w:type="spellStart"/>
           <w:r>
             <w:rPr>
               <w:b/>
@@ -381,6 +508,7 @@
             </w:rPr>
             <w:t>EndDate</w:t>
           </w:r>
+          <w:proofErr w:type="spellEnd"/>
         </w:sdtContent>
       </w:sdt>
       <w:r>
@@ -466,6 +594,7 @@
           <w:text/>
         </w:sdtPr>
         <w:sdtContent>
+          <w:proofErr w:type="spellStart"/>
           <w:r>
             <w:rPr>
               <w:b/>
@@ -473,6 +602,7 @@
             </w:rPr>
             <w:t>RentAmount</w:t>
           </w:r>
+          <w:proofErr w:type="spellEnd"/>
         </w:sdtContent>
       </w:sdt>
       <w:r>
@@ -508,6 +638,7 @@
           <w:text/>
         </w:sdtPr>
         <w:sdtContent>
+          <w:proofErr w:type="spellStart"/>
           <w:r>
             <w:rPr>
               <w:b/>
@@ -515,6 +646,7 @@
             </w:rPr>
             <w:t>PaymentFrequency</w:t>
           </w:r>
+          <w:proofErr w:type="spellEnd"/>
         </w:sdtContent>
       </w:sdt>
       <w:r>
@@ -552,6 +684,7 @@
           <w:text/>
         </w:sdtPr>
         <w:sdtContent>
+          <w:proofErr w:type="spellStart"/>
           <w:r>
             <w:rPr>
               <w:b/>
@@ -559,6 +692,7 @@
             </w:rPr>
             <w:t>SecurityDeposit</w:t>
           </w:r>
+          <w:proofErr w:type="spellEnd"/>
         </w:sdtContent>
       </w:sdt>
       <w:r>
@@ -655,15 +789,25 @@
           <w:text/>
         </w:sdtPr>
         <w:sdtContent>
+          <w:proofErr w:type="spellStart"/>
           <w:r>
             <w:t>SignedDate</w:t>
           </w:r>
+          <w:proofErr w:type="spellEnd"/>
         </w:sdtContent>
       </w:sdt>
     </w:p>
     <w:p>
       <w:r>
-        <w:t>Owner Signature: _____________________________</w:t>
+        <w:t xml:space="preserve">Owner </w:t>
+      </w:r>
+      <w:proofErr w:type="gramStart"/>
+      <w:r>
+        <w:t>Signature: _</w:t>
+      </w:r>
+      <w:proofErr w:type="gramEnd"/>
+      <w:r>
+        <w:t>____________________________</w:t>
       </w:r>
       <w:r>
         <w:br/>
@@ -681,9 +825,11 @@
           <w:text/>
         </w:sdtPr>
         <w:sdtContent>
+          <w:proofErr w:type="spellStart"/>
           <w:r>
             <w:t>SignedDate</w:t>
           </w:r>
+          <w:proofErr w:type="spellEnd"/>
         </w:sdtContent>
       </w:sdt>
     </w:p>
@@ -1235,6 +1381,7 @@
     <w:rsid w:val="000276DC"/>
     <w:rsid w:val="00036624"/>
     <w:rsid w:val="000E2892"/>
+    <w:rsid w:val="002D05B6"/>
     <w:rsid w:val="002E024F"/>
     <w:rsid w:val="00332D34"/>
     <w:rsid w:val="00386CE2"/>
@@ -1249,6 +1396,7 @@
     <w:rsid w:val="00C1636B"/>
     <w:rsid w:val="00CC3C9B"/>
     <w:rsid w:val="00DE570C"/>
+    <w:rsid w:val="00E5529B"/>
     <w:rsid w:val="00E672EF"/>
     <w:rsid w:val="00F03546"/>
   </w:rsids>
@@ -2036,60 +2184,120 @@
 </a:theme>
 </file>
 
-<file path=customXml/item1.xml><?xml version="1.0" encoding="utf-8"?>
-<NavWordReportXmlPart xmlns="urn:microsoft-dynamics-nav/reports/Lease_Agreement_Report/50136/">
-  <BCReportInformation>
-    <ReportMetadata>
-      <ExtensionId>Extension ID</ExtensionId>
-      <ExtensionName>Extension Name</ExtensionName>
-      <ExtensionPublisher>Extension Publisher</ExtensionPublisher>
-      <ExtensionVersion>Extension Version</ExtensionVersion>
-      <ReportId>Report ID</ReportId>
-      <ReportName>Report Name</ReportName>
-      <AboutThisReportTitle>About This Report Title</AboutThisReportTitle>
-      <AboutThisReportText>About This Report Text</AboutThisReportText>
-      <ReportHelpLink>Report Help Link</ReportHelpLink>
-    </ReportMetadata>
-    <ReportRequest>
-      <TenantEntraId>Tenant Entra Id</TenantEntraId>
-      <EnvironmentName>Environment Name</EnvironmentName>
-      <EnvironmentType>Environment Type</EnvironmentType>
-      <CompanyName>Company Name</CompanyName>
-      <CompanyDisplayName>Company Display Name</CompanyDisplayName>
-      <CompanyId>Company ID</CompanyId>
-      <UserName>User Name</UserName>
-      <DateAndTime>Date and Time</DateAndTime>
-      <Language>Language</Language>
-      <FormatRegion>Format Region</FormatRegion>
-      <DateTimeValues>
-        <Year>Year</Year>
-        <MonthNumber>Month Number</MonthNumber>
-        <DayNumber>Day Number</DayNumber>
-        <Hour>Hour</Hour>
-        <Minute>Minute</Minute>
-      </DateTimeValues>
-    </ReportRequest>
-  </BCReportInformation>
-  <Lease>
-    <Duration>Duration</Duration>
-    <EndDate>EndDate</EndDate>
-    <LeaseNo>LeaseNo</LeaseNo>
-    <NoticePeriod>NoticePeriod</NoticePeriod>
-    <OwnerNo>OwnerNo</OwnerNo>
-    <PaymentFrequency>PaymentFrequency</PaymentFrequency>
-    <PropertyNo>PropertyNo</PropertyNo>
-    <RentAmount>RentAmount</RentAmount>
-    <SecurityDeposit>SecurityDeposit</SecurityDeposit>
-    <SignedDate>SignedDate</SignedDate>
-    <StartDate>StartDate</StartDate>
-    <TenantNo>TenantNo</TenantNo>
-    <UnitNo>UnitNo</UnitNo>
-    <Utilities>Utilities</Utilities>
-  </Lease>
-</NavWordReportXmlPart>
+<file path=customXml/item1.xml>��< ? x m l   v e r s i o n = " 1 . 0 "   e n c o d i n g = " u t f - 1 6 " ? > + 
+ < N a v W o r d R e p o r t X m l P a r t   x m l n s = " u r n : m i c r o s o f t - d y n a m i c s - n a v / r e p o r t s / L e a s e _ A g r e e m e n t _ R e p o r t / 5 0 1 3 6 / " > + 
+     < B C R e p o r t I n f o r m a t i o n > + 
+         < R e p o r t M e t a d a t a > + 
+             < E x t e n s i o n I d > E x t e n s i o n   I D < / E x t e n s i o n I d > + 
+             < E x t e n s i o n N a m e > E x t e n s i o n   N a m e < / E x t e n s i o n N a m e > + 
+             < E x t e n s i o n P u b l i s h e r > E x t e n s i o n   P u b l i s h e r < / E x t e n s i o n P u b l i s h e r > + 
+             < E x t e n s i o n V e r s i o n > E x t e n s i o n   V e r s i o n < / E x t e n s i o n V e r s i o n > + 
+             < R e p o r t I d > R e p o r t   I D < / R e p o r t I d > + 
+             < R e p o r t N a m e > R e p o r t   N a m e < / R e p o r t N a m e > + 
+             < A b o u t T h i s R e p o r t T i t l e > A b o u t   T h i s   R e p o r t   T i t l e < / A b o u t T h i s R e p o r t T i t l e > + 
+             < A b o u t T h i s R e p o r t T e x t > A b o u t   T h i s   R e p o r t   T e x t < / A b o u t T h i s R e p o r t T e x t > + 
+             < R e p o r t H e l p L i n k > R e p o r t   H e l p   L i n k < / R e p o r t H e l p L i n k > + 
+         < / R e p o r t M e t a d a t a > + 
+         < R e p o r t R e q u e s t > + 
+             < T e n a n t E n t r a I d > T e n a n t   E n t r a   I d < / T e n a n t E n t r a I d > + 
+             < E n v i r o n m e n t N a m e > E n v i r o n m e n t   N a m e < / E n v i r o n m e n t N a m e > + 
+             < E n v i r o n m e n t T y p e > E n v i r o n m e n t   T y p e < / E n v i r o n m e n t T y p e > + 
+             < C o m p a n y N a m e > C o m p a n y   N a m e < / C o m p a n y N a m e > + 
+             < C o m p a n y D i s p l a y N a m e > C o m p a n y   D i s p l a y   N a m e < / C o m p a n y D i s p l a y N a m e > + 
+             < C o m p a n y I d > C o m p a n y   I D < / C o m p a n y I d > + 
+             < U s e r N a m e > U s e r   N a m e < / U s e r N a m e > + 
+             < D a t e A n d T i m e > D a t e   a n d   T i m e < / D a t e A n d T i m e > + 
+             < L a n g u a g e > L a n g u a g e < / L a n g u a g e > + 
+             < F o r m a t R e g i o n > F o r m a t   R e g i o n < / F o r m a t R e g i o n > + 
+             < D a t e T i m e V a l u e s > + 
+                 < Y e a r > Y e a r < / Y e a r > + 
+                 < M o n t h N u m b e r > M o n t h   N u m b e r < / M o n t h N u m b e r > + 
+                 < D a y N u m b e r > D a y   N u m b e r < / D a y N u m b e r > + 
+                 < H o u r > H o u r < / H o u r > + 
+                 < M i n u t e > M i n u t e < / M i n u t e > + 
+             < / D a t e T i m e V a l u e s > + 
+         < / R e p o r t R e q u e s t > + 
+     < / B C R e p o r t I n f o r m a t i o n > + 
+     < L e a s e > + 
+         < D u r a t i o n > D u r a t i o n < / D u r a t i o n > + 
+         < E n d D a t e > E n d D a t e < / E n d D a t e > + 
+         < L e a s e N o > L e a s e N o < / L e a s e N o > + 
+         < N o t i c e P e r i o d > N o t i c e P e r i o d < / N o t i c e P e r i o d > + 
+         < O w n e r N o > O w n e r N o < / O w n e r N o > + 
+         < O w n e r _ N a m e > O w n e r _ N a m e < / O w n e r _ N a m e > + 
+         < P a y m e n t F r e q u e n c y > P a y m e n t F r e q u e n c y < / P a y m e n t F r e q u e n c y > + 
+         < P r o p e r t y N a m e > P r o p e r t y N a m e < / P r o p e r t y N a m e > + 
+         < P r o p e r t y N o > P r o p e r t y N o < / P r o p e r t y N o > + 
+         < R e n t A m o u n t > R e n t A m o u n t < / R e n t A m o u n t > + 
+         < S e c u r i t y D e p o s i t > S e c u r i t y D e p o s i t < / S e c u r i t y D e p o s i t > + 
+         < S e r v i c e C h a r g e _ L e a s e > S e r v i c e C h a r g e _ L e a s e < / S e r v i c e C h a r g e _ L e a s e > + 
+         < S i g n e d D a t e > S i g n e d D a t e < / S i g n e d D a t e > + 
+         < S t a r t D a t e > S t a r t D a t e < / S t a r t D a t e > + 
+         < T e n a n t N o > T e n a n t N o < / T e n a n t N o > + 
+         < T e n a n t _ N a m e > T e n a n t _ N a m e < / T e n a n t _ N a m e > + 
+         < U n i t N o > U n i t N o < / U n i t N o > + 
+         < U t i l i t y C h a r g e _ L e a s e > U t i l i t y C h a r g e _ L e a s e < / U t i l i t y C h a r g e _ L e a s e > + 
+     < / L e a s e > + 
+ < / N a v W o r d R e p o r t X m l P a r t > 
 </file>
 
-<file path=customXml/item2.xml>��< ? x m l   v e r s i o n = " 1 . 0 "   e n c o d i n g = " u t f - 1 6 " ? > < N a v W o r d R e p o r t X m l P a r t   x m l n s = " u r n : m i c r o s o f t - d y n a m i c s - b u s i n e s s c e n t r a l / i n t e r n a l / e x t e n d e d / r e p o r t s / L e a s e _ A g r e e m e n t _ R e p o r t / 5 0 1 3 6 / " > +<file path=customXml/item2.xml>��< ? x m l   v e r s i o n = " 1 . 0 "   e n c o d i n g = " u t f - 1 6 " ? > + 
+ < N a v W o r d R e p o r t X m l P a r t   x m l n s = " u r n : m i c r o s o f t - d y n a m i c s - b u s i n e s s c e n t r a l / i n t e r n a l / e x t e n d e d / r e p o r t s / L e a s e _ A g r e e m e n t _ R e p o r t / 5 0 1 3 6 / " >   
      < B C R e p o r t I n f o r m a t i o n >   
@@ -2155,7 +2363,7 @@
  
      < / B C R e p o r t I n f o r m a t i o n >   
-     < T o o l t i p s / > +     < T o o l t i p s   / >   
      < L e a s e   E l e m e n t T y p e = " D a t a I t e m "   E l e m e n t I d = " 8 4 2 3 7 3 9 0 1 " >   
@@ -2169,23 +2377,31 @@
  
          < O w n e r N o   E l e m e n t T y p e = " C o l u m n "   E l e m e n t I d = " 6 7 6 9 5 5 0 5 3 "   D a t a T y p e = " C o d e " > O w n e r N o < / O w n e r N o >   
+         < O w n e r _ N a m e   E l e m e n t T y p e = " C o l u m n "   E l e m e n t I d = " 1 3 5 5 2 3 0 7 8 0 "   D a t a T y p e = " T e x t " > O w n e r _ N a m e < / O w n e r _ N a m e > + 
          < P a y m e n t F r e q u e n c y   E l e m e n t T y p e = " C o l u m n "   E l e m e n t I d = " 5 0 8 2 8 1 4 2 1 "   D a t a T y p e = " E n u m " > P a y m e n t F r e q u e n c y < / P a y m e n t F r e q u e n c y >   
+         < P r o p e r t y N a m e   E l e m e n t T y p e = " C o l u m n "   E l e m e n t I d = " 1 0 7 8 8 8 7 3 9 5 "   D a t a T y p e = " T e x t " > P r o p e r t y N a m e < / P r o p e r t y N a m e > + 
          < P r o p e r t y N o   E l e m e n t T y p e = " C o l u m n "   E l e m e n t I d = " 1 1 8 9 0 9 9 8 8 5 "   D a t a T y p e = " C o d e " > P r o p e r t y N o < / P r o p e r t y N o >   
          < R e n t A m o u n t   E l e m e n t T y p e = " C o l u m n "   E l e m e n t I d = " 2 2 3 4 2 7 1 3 2 "   D a t a T y p e = " D e c i m a l " > R e n t A m o u n t < / R e n t A m o u n t >   
          < S e c u r i t y D e p o s i t   E l e m e n t T y p e = " C o l u m n "   E l e m e n t I d = " 6 1 6 1 0 8 6 2 7 "   D a t a T y p e = " D e c i m a l " > S e c u r i t y D e p o s i t < / S e c u r i t y D e p o s i t >   
+         < S e r v i c e C h a r g e _ L e a s e   E l e m e n t T y p e = " C o l u m n "   E l e m e n t I d = " 1 7 2 6 8 1 1 7 9 "   D a t a T y p e = " D e c i m a l " > S e r v i c e C h a r g e _ L e a s e < / S e r v i c e C h a r g e _ L e a s e > + 
          < S i g n e d D a t e   E l e m e n t T y p e = " C o l u m n "   E l e m e n t I d = " 9 5 9 0 5 0 8 0 5 "   D a t a T y p e = " D a t e " > S i g n e d D a t e < / S i g n e d D a t e >   
          < S t a r t D a t e   E l e m e n t T y p e = " C o l u m n "   E l e m e n t I d = " 1 4 5 7 6 6 9 4 1 7 "   D a t a T y p e = " D a t e " > S t a r t D a t e < / S t a r t D a t e >   
          < T e n a n t N o   E l e m e n t T y p e = " C o l u m n "   E l e m e n t I d = " 7 1 2 9 0 3 8 3 2 "   D a t a T y p e = " C o d e " > T e n a n t N o < / T e n a n t N o >   
+         < T e n a n t _ N a m e   E l e m e n t T y p e = " C o l u m n "   E l e m e n t I d = " 4 7 9 7 5 8 5 2 1 "   D a t a T y p e = " T e x t " > T e n a n t _ N a m e < / T e n a n t _ N a m e > + 
          < U n i t N o   E l e m e n t T y p e = " C o l u m n "   E l e m e n t I d = " 1 1 3 5 7 3 1 0 3 0 "   D a t a T y p e = " C o d e " > U n i t N o < / U n i t N o >   
-         < U t i l i t i e s   E l e m e n t T y p e = " C o l u m n "   E l e m e n t I d = " 1 5 0 2 9 7 2 0 2 9 "   D a t a T y p e = " D e c i m a l " > U t i l i t i e s < / U t i l i t i e s > +         < U t i l i t y C h a r g e _ L e a s e   E l e m e n t T y p e = " C o l u m n "   E l e m e n t I d = " 6 7 7 9 9 1 0 5 4 "   D a t a T y p e = " D e c i m a l " > U t i l i t y C h a r g e _ L e a s e < / U t i l i t y C h a r g e _ L e a s e >   
      < / L e a s e >   

</xml_diff>